<commit_message>
Got rid of "Sellable" - interface and create a sql table (admin)
</commit_message>
<xml_diff>
--- a/BD/create poo.docx
+++ b/BD/create poo.docx
@@ -567,6 +567,456 @@
     </w:p>
     <w:p>
       <w:pPr>
+        <w:rPr>
+          <w:rFonts w:asciiTheme="majorHAnsi" w:hAnsiTheme="majorHAnsi" w:cstheme="majorHAnsi"/>
+          <w:lang w:val="en-GB"/>
+        </w:rPr>
+      </w:pPr>
+      <w:r>
+        <w:rPr>
+          <w:rFonts w:asciiTheme="majorHAnsi" w:hAnsiTheme="majorHAnsi" w:cstheme="majorHAnsi"/>
+          <w:lang w:val="en-GB"/>
+        </w:rPr>
+        <w:t>create table admin (</w:t>
+      </w:r>
+      <w:proofErr w:type="spellStart"/>
+      <w:r>
+        <w:rPr>
+          <w:rFonts w:asciiTheme="majorHAnsi" w:hAnsiTheme="majorHAnsi" w:cstheme="majorHAnsi"/>
+          <w:lang w:val="en-GB"/>
+        </w:rPr>
+        <w:t>admin_id</w:t>
+      </w:r>
+      <w:proofErr w:type="spellEnd"/>
+      <w:r>
+        <w:rPr>
+          <w:rFonts w:asciiTheme="majorHAnsi" w:hAnsiTheme="majorHAnsi" w:cstheme="majorHAnsi"/>
+          <w:lang w:val="en-GB"/>
+        </w:rPr>
+        <w:t xml:space="preserve"> int not null </w:t>
+      </w:r>
+      <w:proofErr w:type="spellStart"/>
+      <w:r>
+        <w:rPr>
+          <w:rFonts w:asciiTheme="majorHAnsi" w:hAnsiTheme="majorHAnsi" w:cstheme="majorHAnsi"/>
+          <w:lang w:val="en-GB"/>
+        </w:rPr>
+        <w:t>auto_increment</w:t>
+      </w:r>
+      <w:proofErr w:type="spellEnd"/>
+      <w:r>
+        <w:rPr>
+          <w:rFonts w:asciiTheme="majorHAnsi" w:hAnsiTheme="majorHAnsi" w:cstheme="majorHAnsi"/>
+          <w:lang w:val="en-GB"/>
+        </w:rPr>
+        <w:t>,</w:t>
+      </w:r>
+    </w:p>
+    <w:p>
+      <w:pPr>
+        <w:rPr>
+          <w:rFonts w:asciiTheme="majorHAnsi" w:hAnsiTheme="majorHAnsi" w:cstheme="majorHAnsi"/>
+          <w:lang w:val="en-GB"/>
+        </w:rPr>
+      </w:pPr>
+      <w:r>
+        <w:rPr>
+          <w:rFonts w:asciiTheme="majorHAnsi" w:hAnsiTheme="majorHAnsi" w:cstheme="majorHAnsi"/>
+          <w:lang w:val="en-GB"/>
+        </w:rPr>
+        <w:tab/>
+      </w:r>
+      <w:r>
+        <w:rPr>
+          <w:rFonts w:asciiTheme="majorHAnsi" w:hAnsiTheme="majorHAnsi" w:cstheme="majorHAnsi"/>
+          <w:lang w:val="en-GB"/>
+        </w:rPr>
+        <w:tab/>
+      </w:r>
+      <w:r>
+        <w:rPr>
+          <w:rFonts w:asciiTheme="majorHAnsi" w:hAnsiTheme="majorHAnsi" w:cstheme="majorHAnsi"/>
+          <w:lang w:val="en-GB"/>
+        </w:rPr>
+        <w:tab/>
+      </w:r>
+      <w:r>
+        <w:rPr>
+          <w:rFonts w:asciiTheme="majorHAnsi" w:hAnsiTheme="majorHAnsi" w:cstheme="majorHAnsi"/>
+          <w:lang w:val="en-GB"/>
+        </w:rPr>
+        <w:tab/>
+      </w:r>
+      <w:r>
+        <w:rPr>
+          <w:rFonts w:asciiTheme="majorHAnsi" w:hAnsiTheme="majorHAnsi" w:cstheme="majorHAnsi"/>
+          <w:lang w:val="en-GB"/>
+        </w:rPr>
+        <w:tab/>
+        <w:t xml:space="preserve"> </w:t>
+      </w:r>
+      <w:proofErr w:type="spellStart"/>
+      <w:r>
+        <w:rPr>
+          <w:rFonts w:asciiTheme="majorHAnsi" w:hAnsiTheme="majorHAnsi" w:cstheme="majorHAnsi"/>
+          <w:lang w:val="en-GB"/>
+        </w:rPr>
+        <w:t>admin_name</w:t>
+      </w:r>
+      <w:proofErr w:type="spellEnd"/>
+      <w:r>
+        <w:rPr>
+          <w:rFonts w:asciiTheme="majorHAnsi" w:hAnsiTheme="majorHAnsi" w:cstheme="majorHAnsi"/>
+          <w:lang w:val="en-GB"/>
+        </w:rPr>
+        <w:t xml:space="preserve"> </w:t>
+      </w:r>
+      <w:proofErr w:type="gramStart"/>
+      <w:r>
+        <w:rPr>
+          <w:rFonts w:asciiTheme="majorHAnsi" w:hAnsiTheme="majorHAnsi" w:cstheme="majorHAnsi"/>
+          <w:lang w:val="en-GB"/>
+        </w:rPr>
+        <w:t>varchar(</w:t>
+      </w:r>
+      <w:proofErr w:type="gramEnd"/>
+      <w:r>
+        <w:rPr>
+          <w:rFonts w:asciiTheme="majorHAnsi" w:hAnsiTheme="majorHAnsi" w:cstheme="majorHAnsi"/>
+          <w:lang w:val="en-GB"/>
+        </w:rPr>
+        <w:t>80) not null,</w:t>
+      </w:r>
+    </w:p>
+    <w:p>
+      <w:pPr>
+        <w:rPr>
+          <w:rFonts w:asciiTheme="majorHAnsi" w:hAnsiTheme="majorHAnsi" w:cstheme="majorHAnsi"/>
+          <w:lang w:val="en-GB"/>
+        </w:rPr>
+      </w:pPr>
+      <w:r>
+        <w:rPr>
+          <w:rFonts w:asciiTheme="majorHAnsi" w:hAnsiTheme="majorHAnsi" w:cstheme="majorHAnsi"/>
+          <w:lang w:val="en-GB"/>
+        </w:rPr>
+        <w:tab/>
+      </w:r>
+      <w:r>
+        <w:rPr>
+          <w:rFonts w:asciiTheme="majorHAnsi" w:hAnsiTheme="majorHAnsi" w:cstheme="majorHAnsi"/>
+          <w:lang w:val="en-GB"/>
+        </w:rPr>
+        <w:tab/>
+      </w:r>
+      <w:r>
+        <w:rPr>
+          <w:rFonts w:asciiTheme="majorHAnsi" w:hAnsiTheme="majorHAnsi" w:cstheme="majorHAnsi"/>
+          <w:lang w:val="en-GB"/>
+        </w:rPr>
+        <w:tab/>
+      </w:r>
+      <w:r>
+        <w:rPr>
+          <w:rFonts w:asciiTheme="majorHAnsi" w:hAnsiTheme="majorHAnsi" w:cstheme="majorHAnsi"/>
+          <w:lang w:val="en-GB"/>
+        </w:rPr>
+        <w:tab/>
+      </w:r>
+      <w:r>
+        <w:rPr>
+          <w:rFonts w:asciiTheme="majorHAnsi" w:hAnsiTheme="majorHAnsi" w:cstheme="majorHAnsi"/>
+          <w:lang w:val="en-GB"/>
+        </w:rPr>
+        <w:tab/>
+        <w:t xml:space="preserve"> </w:t>
+      </w:r>
+      <w:proofErr w:type="spellStart"/>
+      <w:r>
+        <w:rPr>
+          <w:rFonts w:asciiTheme="majorHAnsi" w:hAnsiTheme="majorHAnsi" w:cstheme="majorHAnsi"/>
+          <w:lang w:val="en-GB"/>
+        </w:rPr>
+        <w:t>admin_username</w:t>
+      </w:r>
+      <w:proofErr w:type="spellEnd"/>
+      <w:r>
+        <w:rPr>
+          <w:rFonts w:asciiTheme="majorHAnsi" w:hAnsiTheme="majorHAnsi" w:cstheme="majorHAnsi"/>
+          <w:lang w:val="en-GB"/>
+        </w:rPr>
+        <w:t xml:space="preserve"> </w:t>
+      </w:r>
+      <w:proofErr w:type="gramStart"/>
+      <w:r>
+        <w:rPr>
+          <w:rFonts w:asciiTheme="majorHAnsi" w:hAnsiTheme="majorHAnsi" w:cstheme="majorHAnsi"/>
+          <w:lang w:val="en-GB"/>
+        </w:rPr>
+        <w:t>varchar(</w:t>
+      </w:r>
+      <w:proofErr w:type="gramEnd"/>
+      <w:r>
+        <w:rPr>
+          <w:rFonts w:asciiTheme="majorHAnsi" w:hAnsiTheme="majorHAnsi" w:cstheme="majorHAnsi"/>
+          <w:lang w:val="en-GB"/>
+        </w:rPr>
+        <w:t xml:space="preserve">20) not null, </w:t>
+      </w:r>
+    </w:p>
+    <w:p>
+      <w:pPr>
+        <w:rPr>
+          <w:rFonts w:asciiTheme="majorHAnsi" w:hAnsiTheme="majorHAnsi" w:cstheme="majorHAnsi"/>
+          <w:lang w:val="en-GB"/>
+        </w:rPr>
+      </w:pPr>
+      <w:r>
+        <w:rPr>
+          <w:rFonts w:asciiTheme="majorHAnsi" w:hAnsiTheme="majorHAnsi" w:cstheme="majorHAnsi"/>
+          <w:lang w:val="en-GB"/>
+        </w:rPr>
+        <w:tab/>
+      </w:r>
+      <w:r>
+        <w:rPr>
+          <w:rFonts w:asciiTheme="majorHAnsi" w:hAnsiTheme="majorHAnsi" w:cstheme="majorHAnsi"/>
+          <w:lang w:val="en-GB"/>
+        </w:rPr>
+        <w:tab/>
+      </w:r>
+      <w:r>
+        <w:rPr>
+          <w:rFonts w:asciiTheme="majorHAnsi" w:hAnsiTheme="majorHAnsi" w:cstheme="majorHAnsi"/>
+          <w:lang w:val="en-GB"/>
+        </w:rPr>
+        <w:tab/>
+      </w:r>
+      <w:r>
+        <w:rPr>
+          <w:rFonts w:asciiTheme="majorHAnsi" w:hAnsiTheme="majorHAnsi" w:cstheme="majorHAnsi"/>
+          <w:lang w:val="en-GB"/>
+        </w:rPr>
+        <w:tab/>
+      </w:r>
+      <w:r>
+        <w:rPr>
+          <w:rFonts w:asciiTheme="majorHAnsi" w:hAnsiTheme="majorHAnsi" w:cstheme="majorHAnsi"/>
+          <w:lang w:val="en-GB"/>
+        </w:rPr>
+        <w:tab/>
+        <w:t xml:space="preserve"> </w:t>
+      </w:r>
+      <w:proofErr w:type="spellStart"/>
+      <w:r>
+        <w:rPr>
+          <w:rFonts w:asciiTheme="majorHAnsi" w:hAnsiTheme="majorHAnsi" w:cstheme="majorHAnsi"/>
+          <w:lang w:val="en-GB"/>
+        </w:rPr>
+        <w:t>admin_password</w:t>
+      </w:r>
+      <w:proofErr w:type="spellEnd"/>
+      <w:r>
+        <w:rPr>
+          <w:rFonts w:asciiTheme="majorHAnsi" w:hAnsiTheme="majorHAnsi" w:cstheme="majorHAnsi"/>
+          <w:lang w:val="en-GB"/>
+        </w:rPr>
+        <w:t xml:space="preserve"> </w:t>
+      </w:r>
+      <w:proofErr w:type="gramStart"/>
+      <w:r>
+        <w:rPr>
+          <w:rFonts w:asciiTheme="majorHAnsi" w:hAnsiTheme="majorHAnsi" w:cstheme="majorHAnsi"/>
+          <w:lang w:val="en-GB"/>
+        </w:rPr>
+        <w:t>varchar(</w:t>
+      </w:r>
+      <w:proofErr w:type="gramEnd"/>
+      <w:r>
+        <w:rPr>
+          <w:rFonts w:asciiTheme="majorHAnsi" w:hAnsiTheme="majorHAnsi" w:cstheme="majorHAnsi"/>
+          <w:lang w:val="en-GB"/>
+        </w:rPr>
+        <w:t>20) not null,</w:t>
+      </w:r>
+    </w:p>
+    <w:p>
+      <w:pPr>
+        <w:rPr>
+          <w:rFonts w:asciiTheme="majorHAnsi" w:hAnsiTheme="majorHAnsi" w:cstheme="majorHAnsi"/>
+          <w:lang w:val="en-GB"/>
+        </w:rPr>
+      </w:pPr>
+      <w:r>
+        <w:rPr>
+          <w:rFonts w:asciiTheme="majorHAnsi" w:hAnsiTheme="majorHAnsi" w:cstheme="majorHAnsi"/>
+          <w:lang w:val="en-GB"/>
+        </w:rPr>
+        <w:tab/>
+      </w:r>
+      <w:r>
+        <w:rPr>
+          <w:rFonts w:asciiTheme="majorHAnsi" w:hAnsiTheme="majorHAnsi" w:cstheme="majorHAnsi"/>
+          <w:lang w:val="en-GB"/>
+        </w:rPr>
+        <w:tab/>
+      </w:r>
+      <w:r>
+        <w:rPr>
+          <w:rFonts w:asciiTheme="majorHAnsi" w:hAnsiTheme="majorHAnsi" w:cstheme="majorHAnsi"/>
+          <w:lang w:val="en-GB"/>
+        </w:rPr>
+        <w:tab/>
+      </w:r>
+      <w:r>
+        <w:rPr>
+          <w:rFonts w:asciiTheme="majorHAnsi" w:hAnsiTheme="majorHAnsi" w:cstheme="majorHAnsi"/>
+          <w:lang w:val="en-GB"/>
+        </w:rPr>
+        <w:tab/>
+      </w:r>
+      <w:r>
+        <w:rPr>
+          <w:rFonts w:asciiTheme="majorHAnsi" w:hAnsiTheme="majorHAnsi" w:cstheme="majorHAnsi"/>
+          <w:lang w:val="en-GB"/>
+        </w:rPr>
+        <w:tab/>
+        <w:t xml:space="preserve"> </w:t>
+      </w:r>
+      <w:proofErr w:type="spellStart"/>
+      <w:r>
+        <w:rPr>
+          <w:rFonts w:asciiTheme="majorHAnsi" w:hAnsiTheme="majorHAnsi" w:cstheme="majorHAnsi"/>
+          <w:lang w:val="en-GB"/>
+        </w:rPr>
+        <w:t>admin_email</w:t>
+      </w:r>
+      <w:proofErr w:type="spellEnd"/>
+      <w:r>
+        <w:rPr>
+          <w:rFonts w:asciiTheme="majorHAnsi" w:hAnsiTheme="majorHAnsi" w:cstheme="majorHAnsi"/>
+          <w:lang w:val="en-GB"/>
+        </w:rPr>
+        <w:t xml:space="preserve"> </w:t>
+      </w:r>
+      <w:proofErr w:type="gramStart"/>
+      <w:r>
+        <w:rPr>
+          <w:rFonts w:asciiTheme="majorHAnsi" w:hAnsiTheme="majorHAnsi" w:cstheme="majorHAnsi"/>
+          <w:lang w:val="en-GB"/>
+        </w:rPr>
+        <w:t>varchar(</w:t>
+      </w:r>
+      <w:proofErr w:type="gramEnd"/>
+      <w:r>
+        <w:rPr>
+          <w:rFonts w:asciiTheme="majorHAnsi" w:hAnsiTheme="majorHAnsi" w:cstheme="majorHAnsi"/>
+          <w:lang w:val="en-GB"/>
+        </w:rPr>
+        <w:t>45) not null,</w:t>
+      </w:r>
+    </w:p>
+    <w:p>
+      <w:pPr>
+        <w:rPr>
+          <w:rFonts w:asciiTheme="majorHAnsi" w:hAnsiTheme="majorHAnsi" w:cstheme="majorHAnsi"/>
+        </w:rPr>
+      </w:pPr>
+      <w:r>
+        <w:rPr>
+          <w:rFonts w:asciiTheme="majorHAnsi" w:hAnsiTheme="majorHAnsi" w:cstheme="majorHAnsi"/>
+          <w:lang w:val="en-GB"/>
+        </w:rPr>
+        <w:tab/>
+      </w:r>
+      <w:r>
+        <w:rPr>
+          <w:rFonts w:asciiTheme="majorHAnsi" w:hAnsiTheme="majorHAnsi" w:cstheme="majorHAnsi"/>
+          <w:lang w:val="en-GB"/>
+        </w:rPr>
+        <w:tab/>
+      </w:r>
+      <w:r>
+        <w:rPr>
+          <w:rFonts w:asciiTheme="majorHAnsi" w:hAnsiTheme="majorHAnsi" w:cstheme="majorHAnsi"/>
+          <w:lang w:val="en-GB"/>
+        </w:rPr>
+        <w:tab/>
+      </w:r>
+      <w:r>
+        <w:rPr>
+          <w:rFonts w:asciiTheme="majorHAnsi" w:hAnsiTheme="majorHAnsi" w:cstheme="majorHAnsi"/>
+          <w:lang w:val="en-GB"/>
+        </w:rPr>
+        <w:tab/>
+      </w:r>
+      <w:r>
+        <w:rPr>
+          <w:rFonts w:asciiTheme="majorHAnsi" w:hAnsiTheme="majorHAnsi" w:cstheme="majorHAnsi"/>
+          <w:lang w:val="en-GB"/>
+        </w:rPr>
+        <w:tab/>
+        <w:t xml:space="preserve"> </w:t>
+      </w:r>
+      <w:r>
+        <w:rPr>
+          <w:rFonts w:asciiTheme="majorHAnsi" w:hAnsiTheme="majorHAnsi" w:cstheme="majorHAnsi"/>
+        </w:rPr>
+        <w:t>primary key (</w:t>
+      </w:r>
+      <w:proofErr w:type="spellStart"/>
+      <w:r>
+        <w:rPr>
+          <w:rFonts w:asciiTheme="majorHAnsi" w:hAnsiTheme="majorHAnsi" w:cstheme="majorHAnsi"/>
+        </w:rPr>
+        <w:t>admin_id</w:t>
+      </w:r>
+      <w:proofErr w:type="spellEnd"/>
+      <w:r>
+        <w:rPr>
+          <w:rFonts w:asciiTheme="majorHAnsi" w:hAnsiTheme="majorHAnsi" w:cstheme="majorHAnsi"/>
+        </w:rPr>
+        <w:t>));</w:t>
+      </w:r>
+      <w:r>
+        <w:rPr>
+          <w:rFonts w:asciiTheme="majorHAnsi" w:hAnsiTheme="majorHAnsi" w:cstheme="majorHAnsi"/>
+        </w:rPr>
+        <w:t xml:space="preserve"> (</w:t>
+      </w:r>
+      <w:proofErr w:type="spellStart"/>
+      <w:r>
+        <w:rPr>
+          <w:rFonts w:asciiTheme="majorHAnsi" w:hAnsiTheme="majorHAnsi" w:cstheme="majorHAnsi"/>
+        </w:rPr>
+        <w:t>Faltam</w:t>
+      </w:r>
+      <w:proofErr w:type="spellEnd"/>
+      <w:r>
+        <w:rPr>
+          <w:rFonts w:asciiTheme="majorHAnsi" w:hAnsiTheme="majorHAnsi" w:cstheme="majorHAnsi"/>
+        </w:rPr>
+        <w:t xml:space="preserve"> populates; pk e fk)</w:t>
+      </w:r>
+    </w:p>
+    <w:p>
+      <w:pPr>
+        <w:pStyle w:val="Corpo"/>
+        <w:rPr>
+          <w:lang w:val="en-US"/>
+        </w:rPr>
+      </w:pPr>
+    </w:p>
+    <w:p>
+      <w:pPr>
+        <w:pStyle w:val="Corpo"/>
+        <w:rPr>
+          <w:lang w:val="en-US"/>
+        </w:rPr>
+      </w:pPr>
+    </w:p>
+    <w:p>
+      <w:pPr>
         <w:pStyle w:val="Corpo"/>
         <w:rPr>
           <w:lang w:val="en-US"/>
@@ -2714,7 +3164,6 @@
         <w:rPr>
           <w:lang w:val="en-US"/>
         </w:rPr>
-        <w:lastRenderedPageBreak/>
         <w:t xml:space="preserve">            foreign key (</w:t>
       </w:r>
       <w:proofErr w:type="spellStart"/>

</xml_diff>